<commit_message>
added videos in the justification
</commit_message>
<xml_diff>
--- a/Design Justifications_Shore.docx
+++ b/Design Justifications_Shore.docx
@@ -622,12 +622,14 @@
         <w:rPr>
           <w:rFonts w:cstheme="minorHAnsi"/>
           <w:color w:val="000000"/>
-        </w:rPr>
-      </w:pPr>
-      <w:r>
-        <w:rPr>
-          <w:rFonts w:cstheme="minorHAnsi"/>
-          <w:color w:val="000000"/>
+          <w:lang w:val="en-US"/>
+        </w:rPr>
+      </w:pPr>
+      <w:r>
+        <w:rPr>
+          <w:rFonts w:cstheme="minorHAnsi"/>
+          <w:color w:val="000000"/>
+          <w:lang w:val="en-US"/>
         </w:rPr>
         <w:t>Flow diagram</w:t>
       </w:r>
@@ -635,559 +637,631 @@
         <w:rPr>
           <w:rFonts w:cstheme="minorHAnsi"/>
           <w:color w:val="000000"/>
-        </w:rPr>
-        <w:t xml:space="preserve">                                  </w:t>
-      </w:r>
-    </w:p>
-    <w:p>
-      <w:pPr>
-        <w:autoSpaceDE w:val="0"/>
-        <w:autoSpaceDN w:val="0"/>
-        <w:adjustRightInd w:val="0"/>
-        <w:rPr>
-          <w:rFonts w:cstheme="minorHAnsi"/>
-          <w:color w:val="000000"/>
-        </w:rPr>
-      </w:pPr>
-      <w:r>
-        <w:rPr>
-          <w:rFonts w:cstheme="minorHAnsi"/>
-          <w:color w:val="000000"/>
-        </w:rPr>
-        <w:t>Prototype:</w:t>
-      </w:r>
-    </w:p>
-    <w:p>
-      <w:pPr>
-        <w:autoSpaceDE w:val="0"/>
-        <w:autoSpaceDN w:val="0"/>
-        <w:adjustRightInd w:val="0"/>
-        <w:rPr>
-          <w:rFonts w:cstheme="minorHAnsi"/>
-          <w:color w:val="000000"/>
-        </w:rPr>
-      </w:pPr>
-      <w:r>
-        <w:rPr>
-          <w:rFonts w:cstheme="minorHAnsi"/>
-          <w:color w:val="000000"/>
-        </w:rPr>
-        <w:t xml:space="preserve">User Testing: </w:t>
-      </w:r>
-    </w:p>
-    <w:p>
-      <w:pPr>
-        <w:autoSpaceDE w:val="0"/>
-        <w:autoSpaceDN w:val="0"/>
-        <w:adjustRightInd w:val="0"/>
-        <w:jc w:val="center"/>
-        <w:rPr>
-          <w:rFonts w:cstheme="minorHAnsi"/>
-          <w:color w:val="000000"/>
-        </w:rPr>
-      </w:pPr>
-    </w:p>
-    <w:p>
-      <w:pPr>
-        <w:autoSpaceDE w:val="0"/>
-        <w:autoSpaceDN w:val="0"/>
-        <w:adjustRightInd w:val="0"/>
-        <w:jc w:val="center"/>
-        <w:rPr>
-          <w:rFonts w:cstheme="minorHAnsi"/>
-          <w:color w:val="000000"/>
-        </w:rPr>
-      </w:pPr>
-    </w:p>
-    <w:p>
-      <w:pPr>
-        <w:autoSpaceDE w:val="0"/>
-        <w:autoSpaceDN w:val="0"/>
-        <w:adjustRightInd w:val="0"/>
-        <w:jc w:val="center"/>
-        <w:rPr>
-          <w:rFonts w:cstheme="minorHAnsi"/>
-          <w:color w:val="000000"/>
-        </w:rPr>
-      </w:pPr>
-    </w:p>
-    <w:p>
-      <w:pPr>
-        <w:autoSpaceDE w:val="0"/>
-        <w:autoSpaceDN w:val="0"/>
-        <w:adjustRightInd w:val="0"/>
-        <w:jc w:val="center"/>
-        <w:rPr>
-          <w:rFonts w:cstheme="minorHAnsi"/>
-          <w:color w:val="000000"/>
-        </w:rPr>
-      </w:pPr>
-    </w:p>
-    <w:p>
-      <w:pPr>
-        <w:autoSpaceDE w:val="0"/>
-        <w:autoSpaceDN w:val="0"/>
-        <w:adjustRightInd w:val="0"/>
-        <w:jc w:val="center"/>
-        <w:rPr>
-          <w:rFonts w:cstheme="minorHAnsi"/>
-          <w:color w:val="000000"/>
-        </w:rPr>
-      </w:pPr>
-    </w:p>
-    <w:p>
-      <w:pPr>
-        <w:autoSpaceDE w:val="0"/>
-        <w:autoSpaceDN w:val="0"/>
-        <w:adjustRightInd w:val="0"/>
-        <w:jc w:val="center"/>
-        <w:rPr>
-          <w:rFonts w:cstheme="minorHAnsi"/>
-          <w:color w:val="000000"/>
-        </w:rPr>
-      </w:pPr>
-    </w:p>
-    <w:p>
-      <w:pPr>
-        <w:autoSpaceDE w:val="0"/>
-        <w:autoSpaceDN w:val="0"/>
-        <w:adjustRightInd w:val="0"/>
-        <w:jc w:val="center"/>
-        <w:rPr>
-          <w:rFonts w:cstheme="minorHAnsi"/>
-          <w:color w:val="000000"/>
-        </w:rPr>
-      </w:pPr>
-    </w:p>
-    <w:p>
-      <w:pPr>
-        <w:autoSpaceDE w:val="0"/>
-        <w:autoSpaceDN w:val="0"/>
-        <w:adjustRightInd w:val="0"/>
-        <w:jc w:val="center"/>
-        <w:rPr>
-          <w:rFonts w:cstheme="minorHAnsi"/>
-          <w:color w:val="000000"/>
-        </w:rPr>
-      </w:pPr>
-    </w:p>
-    <w:p>
-      <w:pPr>
-        <w:autoSpaceDE w:val="0"/>
-        <w:autoSpaceDN w:val="0"/>
-        <w:adjustRightInd w:val="0"/>
-        <w:jc w:val="center"/>
-        <w:rPr>
-          <w:rFonts w:cstheme="minorHAnsi"/>
-          <w:color w:val="000000"/>
-        </w:rPr>
-      </w:pPr>
-    </w:p>
-    <w:p>
-      <w:pPr>
-        <w:autoSpaceDE w:val="0"/>
-        <w:autoSpaceDN w:val="0"/>
-        <w:adjustRightInd w:val="0"/>
-        <w:jc w:val="center"/>
-        <w:rPr>
-          <w:rFonts w:cstheme="minorHAnsi"/>
-          <w:color w:val="000000"/>
-        </w:rPr>
-      </w:pPr>
-    </w:p>
-    <w:p>
-      <w:pPr>
-        <w:autoSpaceDE w:val="0"/>
-        <w:autoSpaceDN w:val="0"/>
-        <w:adjustRightInd w:val="0"/>
-        <w:jc w:val="center"/>
-        <w:rPr>
-          <w:rFonts w:cstheme="minorHAnsi"/>
-          <w:color w:val="000000"/>
-        </w:rPr>
-      </w:pPr>
-    </w:p>
-    <w:p>
-      <w:pPr>
-        <w:autoSpaceDE w:val="0"/>
-        <w:autoSpaceDN w:val="0"/>
-        <w:adjustRightInd w:val="0"/>
-        <w:jc w:val="center"/>
-        <w:rPr>
-          <w:rFonts w:cstheme="minorHAnsi"/>
-          <w:color w:val="000000"/>
-        </w:rPr>
-      </w:pPr>
-    </w:p>
-    <w:p>
-      <w:pPr>
-        <w:autoSpaceDE w:val="0"/>
-        <w:autoSpaceDN w:val="0"/>
-        <w:adjustRightInd w:val="0"/>
-        <w:jc w:val="center"/>
-        <w:rPr>
-          <w:rFonts w:cstheme="minorHAnsi"/>
-          <w:color w:val="000000"/>
-        </w:rPr>
-      </w:pPr>
-    </w:p>
-    <w:p>
-      <w:pPr>
-        <w:autoSpaceDE w:val="0"/>
-        <w:autoSpaceDN w:val="0"/>
-        <w:adjustRightInd w:val="0"/>
-        <w:jc w:val="center"/>
-        <w:rPr>
-          <w:rFonts w:cstheme="minorHAnsi"/>
-          <w:color w:val="000000"/>
-        </w:rPr>
-      </w:pPr>
-    </w:p>
-    <w:p>
-      <w:pPr>
-        <w:autoSpaceDE w:val="0"/>
-        <w:autoSpaceDN w:val="0"/>
-        <w:adjustRightInd w:val="0"/>
-        <w:jc w:val="center"/>
-        <w:rPr>
-          <w:rFonts w:cstheme="minorHAnsi"/>
-          <w:color w:val="000000"/>
-        </w:rPr>
-      </w:pPr>
-    </w:p>
-    <w:p>
-      <w:pPr>
-        <w:autoSpaceDE w:val="0"/>
-        <w:autoSpaceDN w:val="0"/>
-        <w:adjustRightInd w:val="0"/>
-        <w:jc w:val="center"/>
-        <w:rPr>
-          <w:rFonts w:cstheme="minorHAnsi"/>
-          <w:color w:val="000000"/>
-        </w:rPr>
-      </w:pPr>
-    </w:p>
-    <w:p>
-      <w:pPr>
-        <w:autoSpaceDE w:val="0"/>
-        <w:autoSpaceDN w:val="0"/>
-        <w:adjustRightInd w:val="0"/>
-        <w:jc w:val="center"/>
-        <w:rPr>
-          <w:rFonts w:cstheme="minorHAnsi"/>
-          <w:color w:val="000000"/>
-        </w:rPr>
-      </w:pPr>
-    </w:p>
-    <w:p>
-      <w:pPr>
-        <w:autoSpaceDE w:val="0"/>
-        <w:autoSpaceDN w:val="0"/>
-        <w:adjustRightInd w:val="0"/>
-        <w:jc w:val="center"/>
-        <w:rPr>
-          <w:rFonts w:cstheme="minorHAnsi"/>
-          <w:color w:val="000000"/>
-        </w:rPr>
-      </w:pPr>
-    </w:p>
-    <w:p>
-      <w:pPr>
-        <w:autoSpaceDE w:val="0"/>
-        <w:autoSpaceDN w:val="0"/>
-        <w:adjustRightInd w:val="0"/>
-        <w:jc w:val="center"/>
-        <w:rPr>
-          <w:rFonts w:cstheme="minorHAnsi"/>
-          <w:color w:val="000000"/>
-        </w:rPr>
-      </w:pPr>
-    </w:p>
-    <w:p>
-      <w:pPr>
-        <w:autoSpaceDE w:val="0"/>
-        <w:autoSpaceDN w:val="0"/>
-        <w:adjustRightInd w:val="0"/>
-        <w:jc w:val="center"/>
-        <w:rPr>
-          <w:rFonts w:cstheme="minorHAnsi"/>
-          <w:color w:val="000000"/>
-        </w:rPr>
-      </w:pPr>
-    </w:p>
-    <w:p>
-      <w:pPr>
-        <w:autoSpaceDE w:val="0"/>
-        <w:autoSpaceDN w:val="0"/>
-        <w:adjustRightInd w:val="0"/>
-        <w:jc w:val="center"/>
-        <w:rPr>
-          <w:rFonts w:cstheme="minorHAnsi"/>
-          <w:color w:val="000000"/>
-        </w:rPr>
-      </w:pPr>
-    </w:p>
-    <w:p>
-      <w:pPr>
-        <w:autoSpaceDE w:val="0"/>
-        <w:autoSpaceDN w:val="0"/>
-        <w:adjustRightInd w:val="0"/>
-        <w:jc w:val="center"/>
-        <w:rPr>
-          <w:rFonts w:cstheme="minorHAnsi"/>
-          <w:color w:val="000000"/>
-        </w:rPr>
-      </w:pPr>
-    </w:p>
-    <w:p>
-      <w:pPr>
-        <w:autoSpaceDE w:val="0"/>
-        <w:autoSpaceDN w:val="0"/>
-        <w:adjustRightInd w:val="0"/>
-        <w:jc w:val="center"/>
-        <w:rPr>
-          <w:rFonts w:cstheme="minorHAnsi"/>
-          <w:color w:val="000000"/>
-        </w:rPr>
-      </w:pPr>
-    </w:p>
-    <w:p>
-      <w:pPr>
-        <w:autoSpaceDE w:val="0"/>
-        <w:autoSpaceDN w:val="0"/>
-        <w:adjustRightInd w:val="0"/>
-        <w:jc w:val="center"/>
-        <w:rPr>
-          <w:rFonts w:cstheme="minorHAnsi"/>
-          <w:color w:val="000000"/>
-        </w:rPr>
-      </w:pPr>
-    </w:p>
-    <w:p>
-      <w:pPr>
-        <w:autoSpaceDE w:val="0"/>
-        <w:autoSpaceDN w:val="0"/>
-        <w:adjustRightInd w:val="0"/>
-        <w:jc w:val="center"/>
-        <w:rPr>
-          <w:rFonts w:cstheme="minorHAnsi"/>
-          <w:color w:val="000000"/>
-        </w:rPr>
-      </w:pPr>
-    </w:p>
-    <w:p>
-      <w:pPr>
-        <w:autoSpaceDE w:val="0"/>
-        <w:autoSpaceDN w:val="0"/>
-        <w:adjustRightInd w:val="0"/>
-        <w:jc w:val="center"/>
-        <w:rPr>
-          <w:rFonts w:cstheme="minorHAnsi"/>
-          <w:color w:val="000000"/>
-        </w:rPr>
-      </w:pPr>
-    </w:p>
-    <w:p>
-      <w:pPr>
-        <w:autoSpaceDE w:val="0"/>
-        <w:autoSpaceDN w:val="0"/>
-        <w:adjustRightInd w:val="0"/>
-        <w:jc w:val="center"/>
-        <w:rPr>
-          <w:rFonts w:cstheme="minorHAnsi"/>
-          <w:color w:val="000000"/>
-        </w:rPr>
-      </w:pPr>
-    </w:p>
-    <w:p>
-      <w:pPr>
-        <w:autoSpaceDE w:val="0"/>
-        <w:autoSpaceDN w:val="0"/>
-        <w:adjustRightInd w:val="0"/>
-        <w:jc w:val="center"/>
-        <w:rPr>
-          <w:rFonts w:cstheme="minorHAnsi"/>
-          <w:color w:val="000000"/>
-        </w:rPr>
-      </w:pPr>
-    </w:p>
-    <w:p>
-      <w:pPr>
-        <w:autoSpaceDE w:val="0"/>
-        <w:autoSpaceDN w:val="0"/>
-        <w:adjustRightInd w:val="0"/>
-        <w:jc w:val="center"/>
-        <w:rPr>
-          <w:rFonts w:cstheme="minorHAnsi"/>
-          <w:color w:val="000000"/>
-        </w:rPr>
-      </w:pPr>
-    </w:p>
-    <w:p>
-      <w:pPr>
-        <w:autoSpaceDE w:val="0"/>
-        <w:autoSpaceDN w:val="0"/>
-        <w:adjustRightInd w:val="0"/>
-        <w:jc w:val="center"/>
-        <w:rPr>
-          <w:rFonts w:cstheme="minorHAnsi"/>
-          <w:color w:val="000000"/>
-        </w:rPr>
-      </w:pPr>
-    </w:p>
-    <w:p>
-      <w:pPr>
-        <w:autoSpaceDE w:val="0"/>
-        <w:autoSpaceDN w:val="0"/>
-        <w:adjustRightInd w:val="0"/>
-        <w:jc w:val="center"/>
-        <w:rPr>
-          <w:rFonts w:cstheme="minorHAnsi"/>
-          <w:color w:val="000000"/>
-        </w:rPr>
-      </w:pPr>
-    </w:p>
-    <w:p>
-      <w:pPr>
-        <w:autoSpaceDE w:val="0"/>
-        <w:autoSpaceDN w:val="0"/>
-        <w:adjustRightInd w:val="0"/>
-        <w:jc w:val="center"/>
-        <w:rPr>
-          <w:rFonts w:cstheme="minorHAnsi"/>
-          <w:color w:val="000000"/>
-        </w:rPr>
-      </w:pPr>
-    </w:p>
-    <w:p>
-      <w:pPr>
-        <w:autoSpaceDE w:val="0"/>
-        <w:autoSpaceDN w:val="0"/>
-        <w:adjustRightInd w:val="0"/>
-        <w:jc w:val="center"/>
-        <w:rPr>
-          <w:rFonts w:cstheme="minorHAnsi"/>
-          <w:color w:val="000000"/>
-        </w:rPr>
-      </w:pPr>
-    </w:p>
-    <w:p>
-      <w:pPr>
-        <w:autoSpaceDE w:val="0"/>
-        <w:autoSpaceDN w:val="0"/>
-        <w:adjustRightInd w:val="0"/>
-        <w:jc w:val="center"/>
-        <w:rPr>
-          <w:rFonts w:cstheme="minorHAnsi"/>
-          <w:color w:val="000000"/>
-        </w:rPr>
-      </w:pPr>
-    </w:p>
-    <w:p>
-      <w:pPr>
-        <w:autoSpaceDE w:val="0"/>
-        <w:autoSpaceDN w:val="0"/>
-        <w:adjustRightInd w:val="0"/>
-        <w:jc w:val="center"/>
-        <w:rPr>
-          <w:rFonts w:cstheme="minorHAnsi"/>
-          <w:color w:val="000000"/>
-        </w:rPr>
-      </w:pPr>
-    </w:p>
-    <w:p>
-      <w:pPr>
-        <w:autoSpaceDE w:val="0"/>
-        <w:autoSpaceDN w:val="0"/>
-        <w:adjustRightInd w:val="0"/>
-        <w:jc w:val="center"/>
-        <w:rPr>
-          <w:rFonts w:cstheme="minorHAnsi"/>
-          <w:color w:val="000000"/>
-        </w:rPr>
-      </w:pPr>
-    </w:p>
-    <w:p>
-      <w:pPr>
-        <w:autoSpaceDE w:val="0"/>
-        <w:autoSpaceDN w:val="0"/>
-        <w:adjustRightInd w:val="0"/>
-        <w:jc w:val="center"/>
-        <w:rPr>
-          <w:rFonts w:cstheme="minorHAnsi"/>
-          <w:color w:val="000000"/>
-        </w:rPr>
-      </w:pPr>
-    </w:p>
-    <w:p>
-      <w:pPr>
-        <w:autoSpaceDE w:val="0"/>
-        <w:autoSpaceDN w:val="0"/>
-        <w:adjustRightInd w:val="0"/>
-        <w:jc w:val="center"/>
-        <w:rPr>
-          <w:rFonts w:cstheme="minorHAnsi"/>
-          <w:color w:val="000000"/>
-        </w:rPr>
-      </w:pPr>
-    </w:p>
-    <w:p>
-      <w:pPr>
-        <w:autoSpaceDE w:val="0"/>
-        <w:autoSpaceDN w:val="0"/>
-        <w:adjustRightInd w:val="0"/>
-        <w:jc w:val="center"/>
-        <w:rPr>
-          <w:rFonts w:cstheme="minorHAnsi"/>
-          <w:color w:val="000000"/>
-        </w:rPr>
-      </w:pPr>
-    </w:p>
-    <w:p>
-      <w:pPr>
-        <w:autoSpaceDE w:val="0"/>
-        <w:autoSpaceDN w:val="0"/>
-        <w:adjustRightInd w:val="0"/>
-        <w:jc w:val="center"/>
-        <w:rPr>
-          <w:rFonts w:cstheme="minorHAnsi"/>
-          <w:color w:val="000000"/>
-        </w:rPr>
-      </w:pPr>
-    </w:p>
-    <w:p>
-      <w:pPr>
-        <w:autoSpaceDE w:val="0"/>
-        <w:autoSpaceDN w:val="0"/>
-        <w:adjustRightInd w:val="0"/>
-        <w:jc w:val="center"/>
-        <w:rPr>
-          <w:rFonts w:cstheme="minorHAnsi"/>
-          <w:color w:val="000000"/>
-        </w:rPr>
-      </w:pPr>
-    </w:p>
-    <w:p>
-      <w:pPr>
-        <w:autoSpaceDE w:val="0"/>
-        <w:autoSpaceDN w:val="0"/>
-        <w:adjustRightInd w:val="0"/>
-        <w:jc w:val="center"/>
-        <w:rPr>
-          <w:rFonts w:cstheme="minorHAnsi"/>
-          <w:color w:val="000000"/>
-        </w:rPr>
-      </w:pPr>
-    </w:p>
-    <w:p>
-      <w:pPr>
-        <w:autoSpaceDE w:val="0"/>
-        <w:autoSpaceDN w:val="0"/>
-        <w:adjustRightInd w:val="0"/>
-        <w:jc w:val="center"/>
-        <w:rPr>
-          <w:rFonts w:cstheme="minorHAnsi"/>
-          <w:color w:val="000000"/>
+          <w:lang w:val="en-US"/>
+        </w:rPr>
+        <w:t>…………………………………………………………………………………………………………..</w:t>
+      </w:r>
+      <w:r>
+        <w:rPr>
+          <w:rFonts w:cstheme="minorHAnsi"/>
+          <w:color w:val="000000"/>
+          <w:lang w:val="en-US"/>
+        </w:rPr>
+        <w:t>3</w:t>
+      </w:r>
+      <w:r>
+        <w:rPr>
+          <w:rFonts w:cstheme="minorHAnsi"/>
+          <w:color w:val="000000"/>
+          <w:lang w:val="en-US"/>
+        </w:rPr>
+        <w:t xml:space="preserve">                                 </w:t>
+      </w:r>
+    </w:p>
+    <w:p>
+      <w:pPr>
+        <w:autoSpaceDE w:val="0"/>
+        <w:autoSpaceDN w:val="0"/>
+        <w:adjustRightInd w:val="0"/>
+        <w:rPr>
+          <w:rFonts w:cstheme="minorHAnsi"/>
+          <w:color w:val="000000"/>
+          <w:lang w:val="en-US"/>
+        </w:rPr>
+      </w:pPr>
+      <w:r>
+        <w:rPr>
+          <w:rFonts w:cstheme="minorHAnsi"/>
+          <w:color w:val="000000"/>
+          <w:lang w:val="en-US"/>
+        </w:rPr>
+        <w:t>User Testing</w:t>
+      </w:r>
+      <w:r>
+        <w:rPr>
+          <w:rFonts w:cstheme="minorHAnsi"/>
+          <w:color w:val="000000"/>
+          <w:lang w:val="en-US"/>
+        </w:rPr>
+        <w:t>…………………………………………………………………………………………………………….4</w:t>
+      </w:r>
+    </w:p>
+    <w:p>
+      <w:pPr>
+        <w:autoSpaceDE w:val="0"/>
+        <w:autoSpaceDN w:val="0"/>
+        <w:adjustRightInd w:val="0"/>
+        <w:rPr>
+          <w:rFonts w:cstheme="minorHAnsi"/>
+          <w:color w:val="000000"/>
+          <w:lang w:val="en-US"/>
+        </w:rPr>
+      </w:pPr>
+      <w:r>
+        <w:rPr>
+          <w:rFonts w:cstheme="minorHAnsi"/>
+          <w:color w:val="000000"/>
+          <w:lang w:val="en-US"/>
+        </w:rPr>
+        <w:t>Appendix………………………………………………………………………………………………………………….7</w:t>
+      </w:r>
+    </w:p>
+    <w:p>
+      <w:pPr>
+        <w:autoSpaceDE w:val="0"/>
+        <w:autoSpaceDN w:val="0"/>
+        <w:adjustRightInd w:val="0"/>
+        <w:jc w:val="center"/>
+        <w:rPr>
+          <w:rFonts w:cstheme="minorHAnsi"/>
+          <w:color w:val="000000"/>
+          <w:lang w:val="en-US"/>
+        </w:rPr>
+      </w:pPr>
+    </w:p>
+    <w:p>
+      <w:pPr>
+        <w:autoSpaceDE w:val="0"/>
+        <w:autoSpaceDN w:val="0"/>
+        <w:adjustRightInd w:val="0"/>
+        <w:jc w:val="center"/>
+        <w:rPr>
+          <w:rFonts w:cstheme="minorHAnsi"/>
+          <w:color w:val="000000"/>
+          <w:lang w:val="en-US"/>
+        </w:rPr>
+      </w:pPr>
+    </w:p>
+    <w:p>
+      <w:pPr>
+        <w:autoSpaceDE w:val="0"/>
+        <w:autoSpaceDN w:val="0"/>
+        <w:adjustRightInd w:val="0"/>
+        <w:jc w:val="center"/>
+        <w:rPr>
+          <w:rFonts w:cstheme="minorHAnsi"/>
+          <w:color w:val="000000"/>
+          <w:lang w:val="en-US"/>
+        </w:rPr>
+      </w:pPr>
+    </w:p>
+    <w:p>
+      <w:pPr>
+        <w:autoSpaceDE w:val="0"/>
+        <w:autoSpaceDN w:val="0"/>
+        <w:adjustRightInd w:val="0"/>
+        <w:jc w:val="center"/>
+        <w:rPr>
+          <w:rFonts w:cstheme="minorHAnsi"/>
+          <w:color w:val="000000"/>
+          <w:lang w:val="en-US"/>
+        </w:rPr>
+      </w:pPr>
+    </w:p>
+    <w:p>
+      <w:pPr>
+        <w:autoSpaceDE w:val="0"/>
+        <w:autoSpaceDN w:val="0"/>
+        <w:adjustRightInd w:val="0"/>
+        <w:jc w:val="center"/>
+        <w:rPr>
+          <w:rFonts w:cstheme="minorHAnsi"/>
+          <w:color w:val="000000"/>
+          <w:lang w:val="en-US"/>
+        </w:rPr>
+      </w:pPr>
+    </w:p>
+    <w:p>
+      <w:pPr>
+        <w:autoSpaceDE w:val="0"/>
+        <w:autoSpaceDN w:val="0"/>
+        <w:adjustRightInd w:val="0"/>
+        <w:jc w:val="center"/>
+        <w:rPr>
+          <w:rFonts w:cstheme="minorHAnsi"/>
+          <w:color w:val="000000"/>
+          <w:lang w:val="en-US"/>
+        </w:rPr>
+      </w:pPr>
+    </w:p>
+    <w:p>
+      <w:pPr>
+        <w:autoSpaceDE w:val="0"/>
+        <w:autoSpaceDN w:val="0"/>
+        <w:adjustRightInd w:val="0"/>
+        <w:jc w:val="center"/>
+        <w:rPr>
+          <w:rFonts w:cstheme="minorHAnsi"/>
+          <w:color w:val="000000"/>
+          <w:lang w:val="en-US"/>
+        </w:rPr>
+      </w:pPr>
+    </w:p>
+    <w:p>
+      <w:pPr>
+        <w:autoSpaceDE w:val="0"/>
+        <w:autoSpaceDN w:val="0"/>
+        <w:adjustRightInd w:val="0"/>
+        <w:jc w:val="center"/>
+        <w:rPr>
+          <w:rFonts w:cstheme="minorHAnsi"/>
+          <w:color w:val="000000"/>
+          <w:lang w:val="en-US"/>
+        </w:rPr>
+      </w:pPr>
+    </w:p>
+    <w:p>
+      <w:pPr>
+        <w:autoSpaceDE w:val="0"/>
+        <w:autoSpaceDN w:val="0"/>
+        <w:adjustRightInd w:val="0"/>
+        <w:jc w:val="center"/>
+        <w:rPr>
+          <w:rFonts w:cstheme="minorHAnsi"/>
+          <w:color w:val="000000"/>
+          <w:lang w:val="en-US"/>
+        </w:rPr>
+      </w:pPr>
+    </w:p>
+    <w:p>
+      <w:pPr>
+        <w:autoSpaceDE w:val="0"/>
+        <w:autoSpaceDN w:val="0"/>
+        <w:adjustRightInd w:val="0"/>
+        <w:jc w:val="center"/>
+        <w:rPr>
+          <w:rFonts w:cstheme="minorHAnsi"/>
+          <w:color w:val="000000"/>
+          <w:lang w:val="en-US"/>
+        </w:rPr>
+      </w:pPr>
+    </w:p>
+    <w:p>
+      <w:pPr>
+        <w:autoSpaceDE w:val="0"/>
+        <w:autoSpaceDN w:val="0"/>
+        <w:adjustRightInd w:val="0"/>
+        <w:jc w:val="center"/>
+        <w:rPr>
+          <w:rFonts w:cstheme="minorHAnsi"/>
+          <w:color w:val="000000"/>
+          <w:lang w:val="en-US"/>
+        </w:rPr>
+      </w:pPr>
+    </w:p>
+    <w:p>
+      <w:pPr>
+        <w:autoSpaceDE w:val="0"/>
+        <w:autoSpaceDN w:val="0"/>
+        <w:adjustRightInd w:val="0"/>
+        <w:jc w:val="center"/>
+        <w:rPr>
+          <w:rFonts w:cstheme="minorHAnsi"/>
+          <w:color w:val="000000"/>
+          <w:lang w:val="en-US"/>
+        </w:rPr>
+      </w:pPr>
+    </w:p>
+    <w:p>
+      <w:pPr>
+        <w:autoSpaceDE w:val="0"/>
+        <w:autoSpaceDN w:val="0"/>
+        <w:adjustRightInd w:val="0"/>
+        <w:jc w:val="center"/>
+        <w:rPr>
+          <w:rFonts w:cstheme="minorHAnsi"/>
+          <w:color w:val="000000"/>
+          <w:lang w:val="en-US"/>
+        </w:rPr>
+      </w:pPr>
+    </w:p>
+    <w:p>
+      <w:pPr>
+        <w:autoSpaceDE w:val="0"/>
+        <w:autoSpaceDN w:val="0"/>
+        <w:adjustRightInd w:val="0"/>
+        <w:jc w:val="center"/>
+        <w:rPr>
+          <w:rFonts w:cstheme="minorHAnsi"/>
+          <w:color w:val="000000"/>
+          <w:lang w:val="en-US"/>
+        </w:rPr>
+      </w:pPr>
+    </w:p>
+    <w:p>
+      <w:pPr>
+        <w:autoSpaceDE w:val="0"/>
+        <w:autoSpaceDN w:val="0"/>
+        <w:adjustRightInd w:val="0"/>
+        <w:jc w:val="center"/>
+        <w:rPr>
+          <w:rFonts w:cstheme="minorHAnsi"/>
+          <w:color w:val="000000"/>
+          <w:lang w:val="en-US"/>
+        </w:rPr>
+      </w:pPr>
+    </w:p>
+    <w:p>
+      <w:pPr>
+        <w:autoSpaceDE w:val="0"/>
+        <w:autoSpaceDN w:val="0"/>
+        <w:adjustRightInd w:val="0"/>
+        <w:jc w:val="center"/>
+        <w:rPr>
+          <w:rFonts w:cstheme="minorHAnsi"/>
+          <w:color w:val="000000"/>
+          <w:lang w:val="en-US"/>
+        </w:rPr>
+      </w:pPr>
+    </w:p>
+    <w:p>
+      <w:pPr>
+        <w:autoSpaceDE w:val="0"/>
+        <w:autoSpaceDN w:val="0"/>
+        <w:adjustRightInd w:val="0"/>
+        <w:jc w:val="center"/>
+        <w:rPr>
+          <w:rFonts w:cstheme="minorHAnsi"/>
+          <w:color w:val="000000"/>
+          <w:lang w:val="en-US"/>
+        </w:rPr>
+      </w:pPr>
+    </w:p>
+    <w:p>
+      <w:pPr>
+        <w:autoSpaceDE w:val="0"/>
+        <w:autoSpaceDN w:val="0"/>
+        <w:adjustRightInd w:val="0"/>
+        <w:jc w:val="center"/>
+        <w:rPr>
+          <w:rFonts w:cstheme="minorHAnsi"/>
+          <w:color w:val="000000"/>
+          <w:lang w:val="en-US"/>
+        </w:rPr>
+      </w:pPr>
+    </w:p>
+    <w:p>
+      <w:pPr>
+        <w:autoSpaceDE w:val="0"/>
+        <w:autoSpaceDN w:val="0"/>
+        <w:adjustRightInd w:val="0"/>
+        <w:jc w:val="center"/>
+        <w:rPr>
+          <w:rFonts w:cstheme="minorHAnsi"/>
+          <w:color w:val="000000"/>
+          <w:lang w:val="en-US"/>
+        </w:rPr>
+      </w:pPr>
+    </w:p>
+    <w:p>
+      <w:pPr>
+        <w:autoSpaceDE w:val="0"/>
+        <w:autoSpaceDN w:val="0"/>
+        <w:adjustRightInd w:val="0"/>
+        <w:jc w:val="center"/>
+        <w:rPr>
+          <w:rFonts w:cstheme="minorHAnsi"/>
+          <w:color w:val="000000"/>
+          <w:lang w:val="en-US"/>
+        </w:rPr>
+      </w:pPr>
+    </w:p>
+    <w:p>
+      <w:pPr>
+        <w:autoSpaceDE w:val="0"/>
+        <w:autoSpaceDN w:val="0"/>
+        <w:adjustRightInd w:val="0"/>
+        <w:jc w:val="center"/>
+        <w:rPr>
+          <w:rFonts w:cstheme="minorHAnsi"/>
+          <w:color w:val="000000"/>
+          <w:lang w:val="en-US"/>
+        </w:rPr>
+      </w:pPr>
+    </w:p>
+    <w:p>
+      <w:pPr>
+        <w:autoSpaceDE w:val="0"/>
+        <w:autoSpaceDN w:val="0"/>
+        <w:adjustRightInd w:val="0"/>
+        <w:jc w:val="center"/>
+        <w:rPr>
+          <w:rFonts w:cstheme="minorHAnsi"/>
+          <w:color w:val="000000"/>
+          <w:lang w:val="en-US"/>
+        </w:rPr>
+      </w:pPr>
+    </w:p>
+    <w:p>
+      <w:pPr>
+        <w:autoSpaceDE w:val="0"/>
+        <w:autoSpaceDN w:val="0"/>
+        <w:adjustRightInd w:val="0"/>
+        <w:jc w:val="center"/>
+        <w:rPr>
+          <w:rFonts w:cstheme="minorHAnsi"/>
+          <w:color w:val="000000"/>
+          <w:lang w:val="en-US"/>
+        </w:rPr>
+      </w:pPr>
+    </w:p>
+    <w:p>
+      <w:pPr>
+        <w:autoSpaceDE w:val="0"/>
+        <w:autoSpaceDN w:val="0"/>
+        <w:adjustRightInd w:val="0"/>
+        <w:jc w:val="center"/>
+        <w:rPr>
+          <w:rFonts w:cstheme="minorHAnsi"/>
+          <w:color w:val="000000"/>
+          <w:lang w:val="en-US"/>
+        </w:rPr>
+      </w:pPr>
+    </w:p>
+    <w:p>
+      <w:pPr>
+        <w:autoSpaceDE w:val="0"/>
+        <w:autoSpaceDN w:val="0"/>
+        <w:adjustRightInd w:val="0"/>
+        <w:jc w:val="center"/>
+        <w:rPr>
+          <w:rFonts w:cstheme="minorHAnsi"/>
+          <w:color w:val="000000"/>
+          <w:lang w:val="en-US"/>
+        </w:rPr>
+      </w:pPr>
+    </w:p>
+    <w:p>
+      <w:pPr>
+        <w:autoSpaceDE w:val="0"/>
+        <w:autoSpaceDN w:val="0"/>
+        <w:adjustRightInd w:val="0"/>
+        <w:jc w:val="center"/>
+        <w:rPr>
+          <w:rFonts w:cstheme="minorHAnsi"/>
+          <w:color w:val="000000"/>
+          <w:lang w:val="en-US"/>
+        </w:rPr>
+      </w:pPr>
+    </w:p>
+    <w:p>
+      <w:pPr>
+        <w:autoSpaceDE w:val="0"/>
+        <w:autoSpaceDN w:val="0"/>
+        <w:adjustRightInd w:val="0"/>
+        <w:jc w:val="center"/>
+        <w:rPr>
+          <w:rFonts w:cstheme="minorHAnsi"/>
+          <w:color w:val="000000"/>
+          <w:lang w:val="en-US"/>
+        </w:rPr>
+      </w:pPr>
+    </w:p>
+    <w:p>
+      <w:pPr>
+        <w:autoSpaceDE w:val="0"/>
+        <w:autoSpaceDN w:val="0"/>
+        <w:adjustRightInd w:val="0"/>
+        <w:jc w:val="center"/>
+        <w:rPr>
+          <w:rFonts w:cstheme="minorHAnsi"/>
+          <w:color w:val="000000"/>
+          <w:lang w:val="en-US"/>
+        </w:rPr>
+      </w:pPr>
+    </w:p>
+    <w:p>
+      <w:pPr>
+        <w:autoSpaceDE w:val="0"/>
+        <w:autoSpaceDN w:val="0"/>
+        <w:adjustRightInd w:val="0"/>
+        <w:jc w:val="center"/>
+        <w:rPr>
+          <w:rFonts w:cstheme="minorHAnsi"/>
+          <w:color w:val="000000"/>
+          <w:lang w:val="en-US"/>
+        </w:rPr>
+      </w:pPr>
+    </w:p>
+    <w:p>
+      <w:pPr>
+        <w:autoSpaceDE w:val="0"/>
+        <w:autoSpaceDN w:val="0"/>
+        <w:adjustRightInd w:val="0"/>
+        <w:jc w:val="center"/>
+        <w:rPr>
+          <w:rFonts w:cstheme="minorHAnsi"/>
+          <w:color w:val="000000"/>
+          <w:lang w:val="en-US"/>
+        </w:rPr>
+      </w:pPr>
+    </w:p>
+    <w:p>
+      <w:pPr>
+        <w:autoSpaceDE w:val="0"/>
+        <w:autoSpaceDN w:val="0"/>
+        <w:adjustRightInd w:val="0"/>
+        <w:jc w:val="center"/>
+        <w:rPr>
+          <w:rFonts w:cstheme="minorHAnsi"/>
+          <w:color w:val="000000"/>
+          <w:lang w:val="en-US"/>
+        </w:rPr>
+      </w:pPr>
+    </w:p>
+    <w:p>
+      <w:pPr>
+        <w:autoSpaceDE w:val="0"/>
+        <w:autoSpaceDN w:val="0"/>
+        <w:adjustRightInd w:val="0"/>
+        <w:jc w:val="center"/>
+        <w:rPr>
+          <w:rFonts w:cstheme="minorHAnsi"/>
+          <w:color w:val="000000"/>
+          <w:lang w:val="en-US"/>
+        </w:rPr>
+      </w:pPr>
+    </w:p>
+    <w:p>
+      <w:pPr>
+        <w:autoSpaceDE w:val="0"/>
+        <w:autoSpaceDN w:val="0"/>
+        <w:adjustRightInd w:val="0"/>
+        <w:jc w:val="center"/>
+        <w:rPr>
+          <w:rFonts w:cstheme="minorHAnsi"/>
+          <w:color w:val="000000"/>
+          <w:lang w:val="en-US"/>
+        </w:rPr>
+      </w:pPr>
+    </w:p>
+    <w:p>
+      <w:pPr>
+        <w:autoSpaceDE w:val="0"/>
+        <w:autoSpaceDN w:val="0"/>
+        <w:adjustRightInd w:val="0"/>
+        <w:jc w:val="center"/>
+        <w:rPr>
+          <w:rFonts w:cstheme="minorHAnsi"/>
+          <w:color w:val="000000"/>
+          <w:lang w:val="en-US"/>
+        </w:rPr>
+      </w:pPr>
+    </w:p>
+    <w:p>
+      <w:pPr>
+        <w:autoSpaceDE w:val="0"/>
+        <w:autoSpaceDN w:val="0"/>
+        <w:adjustRightInd w:val="0"/>
+        <w:jc w:val="center"/>
+        <w:rPr>
+          <w:rFonts w:cstheme="minorHAnsi"/>
+          <w:color w:val="000000"/>
+          <w:lang w:val="en-US"/>
+        </w:rPr>
+      </w:pPr>
+    </w:p>
+    <w:p>
+      <w:pPr>
+        <w:autoSpaceDE w:val="0"/>
+        <w:autoSpaceDN w:val="0"/>
+        <w:adjustRightInd w:val="0"/>
+        <w:jc w:val="center"/>
+        <w:rPr>
+          <w:rFonts w:cstheme="minorHAnsi"/>
+          <w:color w:val="000000"/>
+          <w:lang w:val="en-US"/>
+        </w:rPr>
+      </w:pPr>
+    </w:p>
+    <w:p>
+      <w:pPr>
+        <w:autoSpaceDE w:val="0"/>
+        <w:autoSpaceDN w:val="0"/>
+        <w:adjustRightInd w:val="0"/>
+        <w:jc w:val="center"/>
+        <w:rPr>
+          <w:rFonts w:cstheme="minorHAnsi"/>
+          <w:color w:val="000000"/>
+          <w:lang w:val="en-US"/>
+        </w:rPr>
+      </w:pPr>
+    </w:p>
+    <w:p>
+      <w:pPr>
+        <w:autoSpaceDE w:val="0"/>
+        <w:autoSpaceDN w:val="0"/>
+        <w:adjustRightInd w:val="0"/>
+        <w:jc w:val="center"/>
+        <w:rPr>
+          <w:rFonts w:cstheme="minorHAnsi"/>
+          <w:color w:val="000000"/>
+          <w:lang w:val="en-US"/>
+        </w:rPr>
+      </w:pPr>
+    </w:p>
+    <w:p>
+      <w:pPr>
+        <w:autoSpaceDE w:val="0"/>
+        <w:autoSpaceDN w:val="0"/>
+        <w:adjustRightInd w:val="0"/>
+        <w:jc w:val="center"/>
+        <w:rPr>
+          <w:rFonts w:cstheme="minorHAnsi"/>
+          <w:color w:val="000000"/>
+          <w:lang w:val="en-US"/>
+        </w:rPr>
+      </w:pPr>
+    </w:p>
+    <w:p>
+      <w:pPr>
+        <w:autoSpaceDE w:val="0"/>
+        <w:autoSpaceDN w:val="0"/>
+        <w:adjustRightInd w:val="0"/>
+        <w:jc w:val="center"/>
+        <w:rPr>
+          <w:rFonts w:cstheme="minorHAnsi"/>
+          <w:color w:val="000000"/>
+          <w:lang w:val="en-US"/>
+        </w:rPr>
+      </w:pPr>
+    </w:p>
+    <w:p>
+      <w:pPr>
+        <w:autoSpaceDE w:val="0"/>
+        <w:autoSpaceDN w:val="0"/>
+        <w:adjustRightInd w:val="0"/>
+        <w:jc w:val="center"/>
+        <w:rPr>
+          <w:rFonts w:cstheme="minorHAnsi"/>
+          <w:color w:val="000000"/>
+          <w:lang w:val="en-US"/>
+        </w:rPr>
+      </w:pPr>
+    </w:p>
+    <w:p>
+      <w:pPr>
+        <w:autoSpaceDE w:val="0"/>
+        <w:autoSpaceDN w:val="0"/>
+        <w:adjustRightInd w:val="0"/>
+        <w:jc w:val="center"/>
+        <w:rPr>
+          <w:rFonts w:cstheme="minorHAnsi"/>
+          <w:color w:val="000000"/>
+          <w:lang w:val="en-US"/>
+        </w:rPr>
+      </w:pPr>
+    </w:p>
+    <w:p>
+      <w:pPr>
+        <w:autoSpaceDE w:val="0"/>
+        <w:autoSpaceDN w:val="0"/>
+        <w:adjustRightInd w:val="0"/>
+        <w:jc w:val="center"/>
+        <w:rPr>
+          <w:rFonts w:cstheme="minorHAnsi"/>
+          <w:color w:val="000000"/>
+          <w:lang w:val="en-US"/>
         </w:rPr>
       </w:pPr>
     </w:p>
@@ -1486,286 +1560,297 @@
           <w:lang w:val="en-GB"/>
         </w:rPr>
       </w:pPr>
-    </w:p>
-    <w:p>
-      <w:pPr>
-        <w:autoSpaceDE w:val="0"/>
-        <w:autoSpaceDN w:val="0"/>
-        <w:adjustRightInd w:val="0"/>
-        <w:jc w:val="center"/>
-        <w:rPr>
-          <w:rFonts w:cstheme="minorHAnsi"/>
-          <w:color w:val="000000"/>
-          <w:lang w:val="en-GB"/>
-        </w:rPr>
-      </w:pPr>
-    </w:p>
-    <w:p>
-      <w:pPr>
-        <w:autoSpaceDE w:val="0"/>
-        <w:autoSpaceDN w:val="0"/>
-        <w:adjustRightInd w:val="0"/>
-        <w:jc w:val="center"/>
-        <w:rPr>
-          <w:rFonts w:cstheme="minorHAnsi"/>
-          <w:color w:val="000000"/>
-          <w:lang w:val="en-GB"/>
-        </w:rPr>
-      </w:pPr>
-    </w:p>
-    <w:p>
-      <w:pPr>
-        <w:autoSpaceDE w:val="0"/>
-        <w:autoSpaceDN w:val="0"/>
-        <w:adjustRightInd w:val="0"/>
-        <w:jc w:val="center"/>
-        <w:rPr>
-          <w:rFonts w:cstheme="minorHAnsi"/>
-          <w:color w:val="000000"/>
-          <w:lang w:val="en-GB"/>
-        </w:rPr>
-      </w:pPr>
-    </w:p>
-    <w:p>
-      <w:pPr>
-        <w:autoSpaceDE w:val="0"/>
-        <w:autoSpaceDN w:val="0"/>
-        <w:adjustRightInd w:val="0"/>
-        <w:jc w:val="center"/>
-        <w:rPr>
-          <w:rFonts w:cstheme="minorHAnsi"/>
-          <w:color w:val="000000"/>
-          <w:lang w:val="en-GB"/>
-        </w:rPr>
-      </w:pPr>
-    </w:p>
-    <w:p>
-      <w:pPr>
-        <w:autoSpaceDE w:val="0"/>
-        <w:autoSpaceDN w:val="0"/>
-        <w:adjustRightInd w:val="0"/>
-        <w:jc w:val="center"/>
-        <w:rPr>
-          <w:rFonts w:cstheme="minorHAnsi"/>
-          <w:color w:val="000000"/>
-          <w:lang w:val="en-GB"/>
-        </w:rPr>
-      </w:pPr>
-    </w:p>
-    <w:p>
-      <w:pPr>
-        <w:autoSpaceDE w:val="0"/>
-        <w:autoSpaceDN w:val="0"/>
-        <w:adjustRightInd w:val="0"/>
-        <w:jc w:val="center"/>
-        <w:rPr>
-          <w:rFonts w:cstheme="minorHAnsi"/>
-          <w:color w:val="000000"/>
-          <w:lang w:val="en-GB"/>
-        </w:rPr>
-      </w:pPr>
-    </w:p>
-    <w:p>
-      <w:pPr>
-        <w:autoSpaceDE w:val="0"/>
-        <w:autoSpaceDN w:val="0"/>
-        <w:adjustRightInd w:val="0"/>
-        <w:jc w:val="center"/>
-        <w:rPr>
-          <w:rFonts w:cstheme="minorHAnsi"/>
-          <w:color w:val="000000"/>
-          <w:lang w:val="en-GB"/>
-        </w:rPr>
-      </w:pPr>
-    </w:p>
-    <w:p>
-      <w:pPr>
-        <w:autoSpaceDE w:val="0"/>
-        <w:autoSpaceDN w:val="0"/>
-        <w:adjustRightInd w:val="0"/>
-        <w:jc w:val="center"/>
-        <w:rPr>
-          <w:rFonts w:cstheme="minorHAnsi"/>
-          <w:color w:val="000000"/>
-          <w:lang w:val="en-GB"/>
-        </w:rPr>
-      </w:pPr>
-    </w:p>
-    <w:p>
-      <w:pPr>
-        <w:autoSpaceDE w:val="0"/>
-        <w:autoSpaceDN w:val="0"/>
-        <w:adjustRightInd w:val="0"/>
-        <w:jc w:val="center"/>
-        <w:rPr>
-          <w:rFonts w:cstheme="minorHAnsi"/>
-          <w:color w:val="000000"/>
-          <w:lang w:val="en-GB"/>
-        </w:rPr>
-      </w:pPr>
-    </w:p>
-    <w:p>
-      <w:pPr>
-        <w:autoSpaceDE w:val="0"/>
-        <w:autoSpaceDN w:val="0"/>
-        <w:adjustRightInd w:val="0"/>
-        <w:jc w:val="center"/>
-        <w:rPr>
-          <w:rFonts w:cstheme="minorHAnsi"/>
-          <w:color w:val="000000"/>
-          <w:lang w:val="en-GB"/>
-        </w:rPr>
-      </w:pPr>
-    </w:p>
-    <w:p>
-      <w:pPr>
-        <w:autoSpaceDE w:val="0"/>
-        <w:autoSpaceDN w:val="0"/>
-        <w:adjustRightInd w:val="0"/>
-        <w:jc w:val="center"/>
-        <w:rPr>
-          <w:rFonts w:cstheme="minorHAnsi"/>
-          <w:color w:val="000000"/>
-          <w:lang w:val="en-GB"/>
-        </w:rPr>
-      </w:pPr>
-    </w:p>
-    <w:p>
-      <w:pPr>
-        <w:autoSpaceDE w:val="0"/>
-        <w:autoSpaceDN w:val="0"/>
-        <w:adjustRightInd w:val="0"/>
-        <w:jc w:val="center"/>
-        <w:rPr>
-          <w:rFonts w:cstheme="minorHAnsi"/>
-          <w:color w:val="000000"/>
-          <w:lang w:val="en-GB"/>
-        </w:rPr>
-      </w:pPr>
-    </w:p>
-    <w:p>
-      <w:pPr>
-        <w:autoSpaceDE w:val="0"/>
-        <w:autoSpaceDN w:val="0"/>
-        <w:adjustRightInd w:val="0"/>
-        <w:jc w:val="center"/>
-        <w:rPr>
-          <w:rFonts w:cstheme="minorHAnsi"/>
-          <w:color w:val="000000"/>
-          <w:lang w:val="en-GB"/>
-        </w:rPr>
-      </w:pPr>
-    </w:p>
-    <w:p>
-      <w:pPr>
-        <w:autoSpaceDE w:val="0"/>
-        <w:autoSpaceDN w:val="0"/>
-        <w:adjustRightInd w:val="0"/>
-        <w:jc w:val="center"/>
-        <w:rPr>
-          <w:rFonts w:cstheme="minorHAnsi"/>
-          <w:color w:val="000000"/>
-          <w:lang w:val="en-GB"/>
-        </w:rPr>
-      </w:pPr>
-    </w:p>
-    <w:p>
-      <w:pPr>
-        <w:autoSpaceDE w:val="0"/>
-        <w:autoSpaceDN w:val="0"/>
-        <w:adjustRightInd w:val="0"/>
-        <w:jc w:val="center"/>
-        <w:rPr>
-          <w:rFonts w:cstheme="minorHAnsi"/>
-          <w:color w:val="000000"/>
-          <w:lang w:val="en-GB"/>
-        </w:rPr>
-      </w:pPr>
-    </w:p>
-    <w:p>
-      <w:pPr>
-        <w:autoSpaceDE w:val="0"/>
-        <w:autoSpaceDN w:val="0"/>
-        <w:adjustRightInd w:val="0"/>
-        <w:jc w:val="center"/>
-        <w:rPr>
-          <w:rFonts w:cstheme="minorHAnsi"/>
-          <w:color w:val="000000"/>
-          <w:lang w:val="en-GB"/>
-        </w:rPr>
-      </w:pPr>
-    </w:p>
-    <w:p>
-      <w:pPr>
-        <w:autoSpaceDE w:val="0"/>
-        <w:autoSpaceDN w:val="0"/>
-        <w:adjustRightInd w:val="0"/>
-        <w:jc w:val="center"/>
-        <w:rPr>
-          <w:rFonts w:cstheme="minorHAnsi"/>
-          <w:color w:val="000000"/>
-          <w:lang w:val="en-GB"/>
-        </w:rPr>
-      </w:pPr>
-    </w:p>
-    <w:p>
-      <w:pPr>
-        <w:autoSpaceDE w:val="0"/>
-        <w:autoSpaceDN w:val="0"/>
-        <w:adjustRightInd w:val="0"/>
-        <w:jc w:val="center"/>
-        <w:rPr>
-          <w:rFonts w:cstheme="minorHAnsi"/>
-          <w:color w:val="000000"/>
-          <w:lang w:val="en-GB"/>
-        </w:rPr>
-      </w:pPr>
-    </w:p>
-    <w:p>
-      <w:pPr>
-        <w:autoSpaceDE w:val="0"/>
-        <w:autoSpaceDN w:val="0"/>
-        <w:adjustRightInd w:val="0"/>
-        <w:jc w:val="center"/>
-        <w:rPr>
-          <w:rFonts w:cstheme="minorHAnsi"/>
-          <w:color w:val="000000"/>
-          <w:lang w:val="en-GB"/>
-        </w:rPr>
-      </w:pPr>
-    </w:p>
-    <w:p>
-      <w:pPr>
-        <w:autoSpaceDE w:val="0"/>
-        <w:autoSpaceDN w:val="0"/>
-        <w:adjustRightInd w:val="0"/>
-        <w:jc w:val="center"/>
-        <w:rPr>
-          <w:rFonts w:cstheme="minorHAnsi"/>
-          <w:color w:val="000000"/>
-          <w:lang w:val="en-GB"/>
-        </w:rPr>
-      </w:pPr>
-    </w:p>
-    <w:p>
-      <w:pPr>
-        <w:autoSpaceDE w:val="0"/>
-        <w:autoSpaceDN w:val="0"/>
-        <w:adjustRightInd w:val="0"/>
-        <w:jc w:val="center"/>
-        <w:rPr>
-          <w:rFonts w:cstheme="minorHAnsi"/>
-          <w:color w:val="000000"/>
-          <w:lang w:val="en-GB"/>
-        </w:rPr>
-      </w:pPr>
-    </w:p>
-    <w:p>
-      <w:pPr>
-        <w:autoSpaceDE w:val="0"/>
-        <w:autoSpaceDN w:val="0"/>
-        <w:adjustRightInd w:val="0"/>
-        <w:jc w:val="center"/>
+      <w:r>
+        <w:rPr>
+          <w:rFonts w:cstheme="minorHAnsi"/>
+          <w:color w:val="000000"/>
+          <w:lang w:val="en-GB"/>
+        </w:rPr>
+        <w:t>interviews:</w:t>
+      </w:r>
+    </w:p>
+    <w:p>
+      <w:pPr>
+        <w:autoSpaceDE w:val="0"/>
+        <w:autoSpaceDN w:val="0"/>
+        <w:adjustRightInd w:val="0"/>
+        <w:rPr>
+          <w:rFonts w:cstheme="minorHAnsi"/>
+          <w:color w:val="000000"/>
+          <w:lang w:val="en-GB"/>
+        </w:rPr>
+      </w:pPr>
+      <w:hyperlink r:id="rId8" w:history="1">
+        <w:r>
+          <w:rPr>
+            <w:rStyle w:val="Hyperlink"/>
+            <w:rFonts w:cstheme="minorHAnsi"/>
+            <w:lang w:val="en-GB"/>
+          </w:rPr>
+          <w:t>https://edubuas-my.sharepoint.com/:f:/g/personal/152449_buas_nl/Em3gLbEeZNpBuOSj3PCSFtoByJg9AqeY_p8NvgqfWFDdwg?e=czl0gZ</w:t>
+        </w:r>
+      </w:hyperlink>
+      <w:r>
+        <w:rPr>
+          <w:rFonts w:cstheme="minorHAnsi"/>
+          <w:color w:val="000000"/>
+          <w:lang w:val="en-GB"/>
+        </w:rPr>
+        <w:t xml:space="preserve"> </w:t>
+      </w:r>
+    </w:p>
+    <w:p>
+      <w:pPr>
+        <w:autoSpaceDE w:val="0"/>
+        <w:autoSpaceDN w:val="0"/>
+        <w:adjustRightInd w:val="0"/>
+        <w:jc w:val="center"/>
+        <w:rPr>
+          <w:rFonts w:cstheme="minorHAnsi"/>
+          <w:color w:val="000000"/>
+          <w:lang w:val="en-GB"/>
+        </w:rPr>
+      </w:pPr>
+    </w:p>
+    <w:p>
+      <w:pPr>
+        <w:autoSpaceDE w:val="0"/>
+        <w:autoSpaceDN w:val="0"/>
+        <w:adjustRightInd w:val="0"/>
+        <w:jc w:val="center"/>
+        <w:rPr>
+          <w:rFonts w:cstheme="minorHAnsi"/>
+          <w:color w:val="000000"/>
+          <w:lang w:val="en-GB"/>
+        </w:rPr>
+      </w:pPr>
+    </w:p>
+    <w:p>
+      <w:pPr>
+        <w:autoSpaceDE w:val="0"/>
+        <w:autoSpaceDN w:val="0"/>
+        <w:adjustRightInd w:val="0"/>
+        <w:jc w:val="center"/>
+        <w:rPr>
+          <w:rFonts w:cstheme="minorHAnsi"/>
+          <w:color w:val="000000"/>
+          <w:lang w:val="en-GB"/>
+        </w:rPr>
+      </w:pPr>
+    </w:p>
+    <w:p>
+      <w:pPr>
+        <w:autoSpaceDE w:val="0"/>
+        <w:autoSpaceDN w:val="0"/>
+        <w:adjustRightInd w:val="0"/>
+        <w:jc w:val="center"/>
+        <w:rPr>
+          <w:rFonts w:cstheme="minorHAnsi"/>
+          <w:color w:val="000000"/>
+          <w:lang w:val="en-GB"/>
+        </w:rPr>
+      </w:pPr>
+    </w:p>
+    <w:p>
+      <w:pPr>
+        <w:autoSpaceDE w:val="0"/>
+        <w:autoSpaceDN w:val="0"/>
+        <w:adjustRightInd w:val="0"/>
+        <w:jc w:val="center"/>
+        <w:rPr>
+          <w:rFonts w:cstheme="minorHAnsi"/>
+          <w:color w:val="000000"/>
+          <w:lang w:val="en-GB"/>
+        </w:rPr>
+      </w:pPr>
+    </w:p>
+    <w:p>
+      <w:pPr>
+        <w:autoSpaceDE w:val="0"/>
+        <w:autoSpaceDN w:val="0"/>
+        <w:adjustRightInd w:val="0"/>
+        <w:jc w:val="center"/>
+        <w:rPr>
+          <w:rFonts w:cstheme="minorHAnsi"/>
+          <w:color w:val="000000"/>
+          <w:lang w:val="en-GB"/>
+        </w:rPr>
+      </w:pPr>
+    </w:p>
+    <w:p>
+      <w:pPr>
+        <w:autoSpaceDE w:val="0"/>
+        <w:autoSpaceDN w:val="0"/>
+        <w:adjustRightInd w:val="0"/>
+        <w:jc w:val="center"/>
+        <w:rPr>
+          <w:rFonts w:cstheme="minorHAnsi"/>
+          <w:color w:val="000000"/>
+          <w:lang w:val="en-GB"/>
+        </w:rPr>
+      </w:pPr>
+    </w:p>
+    <w:p>
+      <w:pPr>
+        <w:autoSpaceDE w:val="0"/>
+        <w:autoSpaceDN w:val="0"/>
+        <w:adjustRightInd w:val="0"/>
+        <w:jc w:val="center"/>
+        <w:rPr>
+          <w:rFonts w:cstheme="minorHAnsi"/>
+          <w:color w:val="000000"/>
+          <w:lang w:val="en-GB"/>
+        </w:rPr>
+      </w:pPr>
+    </w:p>
+    <w:p>
+      <w:pPr>
+        <w:autoSpaceDE w:val="0"/>
+        <w:autoSpaceDN w:val="0"/>
+        <w:adjustRightInd w:val="0"/>
+        <w:jc w:val="center"/>
+        <w:rPr>
+          <w:rFonts w:cstheme="minorHAnsi"/>
+          <w:color w:val="000000"/>
+          <w:lang w:val="en-GB"/>
+        </w:rPr>
+      </w:pPr>
+    </w:p>
+    <w:p>
+      <w:pPr>
+        <w:autoSpaceDE w:val="0"/>
+        <w:autoSpaceDN w:val="0"/>
+        <w:adjustRightInd w:val="0"/>
+        <w:jc w:val="center"/>
+        <w:rPr>
+          <w:rFonts w:cstheme="minorHAnsi"/>
+          <w:color w:val="000000"/>
+          <w:lang w:val="en-GB"/>
+        </w:rPr>
+      </w:pPr>
+    </w:p>
+    <w:p>
+      <w:pPr>
+        <w:autoSpaceDE w:val="0"/>
+        <w:autoSpaceDN w:val="0"/>
+        <w:adjustRightInd w:val="0"/>
+        <w:jc w:val="center"/>
+        <w:rPr>
+          <w:rFonts w:cstheme="minorHAnsi"/>
+          <w:color w:val="000000"/>
+          <w:lang w:val="en-GB"/>
+        </w:rPr>
+      </w:pPr>
+    </w:p>
+    <w:p>
+      <w:pPr>
+        <w:autoSpaceDE w:val="0"/>
+        <w:autoSpaceDN w:val="0"/>
+        <w:adjustRightInd w:val="0"/>
+        <w:jc w:val="center"/>
+        <w:rPr>
+          <w:rFonts w:cstheme="minorHAnsi"/>
+          <w:color w:val="000000"/>
+          <w:lang w:val="en-GB"/>
+        </w:rPr>
+      </w:pPr>
+    </w:p>
+    <w:p>
+      <w:pPr>
+        <w:autoSpaceDE w:val="0"/>
+        <w:autoSpaceDN w:val="0"/>
+        <w:adjustRightInd w:val="0"/>
+        <w:jc w:val="center"/>
+        <w:rPr>
+          <w:rFonts w:cstheme="minorHAnsi"/>
+          <w:color w:val="000000"/>
+          <w:lang w:val="en-GB"/>
+        </w:rPr>
+      </w:pPr>
+    </w:p>
+    <w:p>
+      <w:pPr>
+        <w:autoSpaceDE w:val="0"/>
+        <w:autoSpaceDN w:val="0"/>
+        <w:adjustRightInd w:val="0"/>
+        <w:jc w:val="center"/>
+        <w:rPr>
+          <w:rFonts w:cstheme="minorHAnsi"/>
+          <w:color w:val="000000"/>
+          <w:lang w:val="en-GB"/>
+        </w:rPr>
+      </w:pPr>
+    </w:p>
+    <w:p>
+      <w:pPr>
+        <w:autoSpaceDE w:val="0"/>
+        <w:autoSpaceDN w:val="0"/>
+        <w:adjustRightInd w:val="0"/>
+        <w:jc w:val="center"/>
+        <w:rPr>
+          <w:rFonts w:cstheme="minorHAnsi"/>
+          <w:color w:val="000000"/>
+          <w:lang w:val="en-GB"/>
+        </w:rPr>
+      </w:pPr>
+    </w:p>
+    <w:p>
+      <w:pPr>
+        <w:autoSpaceDE w:val="0"/>
+        <w:autoSpaceDN w:val="0"/>
+        <w:adjustRightInd w:val="0"/>
+        <w:jc w:val="center"/>
+        <w:rPr>
+          <w:rFonts w:cstheme="minorHAnsi"/>
+          <w:color w:val="000000"/>
+          <w:lang w:val="en-GB"/>
+        </w:rPr>
+      </w:pPr>
+    </w:p>
+    <w:p>
+      <w:pPr>
+        <w:autoSpaceDE w:val="0"/>
+        <w:autoSpaceDN w:val="0"/>
+        <w:adjustRightInd w:val="0"/>
+        <w:jc w:val="center"/>
+        <w:rPr>
+          <w:rFonts w:cstheme="minorHAnsi"/>
+          <w:color w:val="000000"/>
+          <w:lang w:val="en-GB"/>
+        </w:rPr>
+      </w:pPr>
+    </w:p>
+    <w:p>
+      <w:pPr>
+        <w:autoSpaceDE w:val="0"/>
+        <w:autoSpaceDN w:val="0"/>
+        <w:adjustRightInd w:val="0"/>
+        <w:jc w:val="center"/>
+        <w:rPr>
+          <w:rFonts w:cstheme="minorHAnsi"/>
+          <w:color w:val="000000"/>
+          <w:lang w:val="en-GB"/>
+        </w:rPr>
+      </w:pPr>
+    </w:p>
+    <w:p>
+      <w:pPr>
+        <w:autoSpaceDE w:val="0"/>
+        <w:autoSpaceDN w:val="0"/>
+        <w:adjustRightInd w:val="0"/>
+        <w:jc w:val="center"/>
+        <w:rPr>
+          <w:rFonts w:cstheme="minorHAnsi"/>
+          <w:color w:val="000000"/>
+          <w:lang w:val="en-GB"/>
+        </w:rPr>
+      </w:pPr>
+    </w:p>
+    <w:p>
+      <w:pPr>
+        <w:autoSpaceDE w:val="0"/>
+        <w:autoSpaceDN w:val="0"/>
+        <w:adjustRightInd w:val="0"/>
         <w:rPr>
           <w:rFonts w:cstheme="minorHAnsi"/>
           <w:color w:val="000000"/>
@@ -1784,7 +1869,6 @@
         <w:rPr>
           <w:lang w:val="en-GB"/>
         </w:rPr>
-        <w:lastRenderedPageBreak/>
         <w:t>User Testing Report</w:t>
       </w:r>
     </w:p>
@@ -2540,6 +2624,7 @@
           <w:sz w:val="24"/>
           <w:szCs w:val="24"/>
         </w:rPr>
+        <w:lastRenderedPageBreak/>
         <w:t>Material:</w:t>
       </w:r>
     </w:p>
@@ -2562,17 +2647,7 @@
           <w:szCs w:val="24"/>
           <w:lang w:val="en-US"/>
         </w:rPr>
-        <w:t xml:space="preserve">Our wireframe prototype will be used as a stimulus for our testing. The students have to navigate on the website and click on links or buttons to go the following pages. The </w:t>
-      </w:r>
-      <w:r>
-        <w:rPr>
-          <w:rFonts w:asciiTheme="minorHAnsi" w:hAnsiTheme="minorHAnsi" w:cstheme="minorHAnsi"/>
-          <w:sz w:val="24"/>
-          <w:szCs w:val="24"/>
-          <w:lang w:val="en-US"/>
-        </w:rPr>
-        <w:lastRenderedPageBreak/>
-        <w:t xml:space="preserve">prototype has a similar look as are actual website.  </w:t>
+        <w:t xml:space="preserve">Our wireframe prototype will be used as a stimulus for our testing. The students have to navigate on the website and click on links or buttons to go the following pages. The prototype has a similar look as are actual website.  </w:t>
       </w:r>
     </w:p>
     <w:p>
@@ -5342,6 +5417,7 @@
           <w:u w:val="single"/>
           <w:lang w:val="en-GB"/>
         </w:rPr>
+        <w:lastRenderedPageBreak/>
         <w:t>3. Wessel, tested by Carlo</w:t>
       </w:r>
     </w:p>
@@ -5362,16 +5438,7 @@
           <w:color w:val="000000"/>
           <w:lang w:val="en-GB"/>
         </w:rPr>
-        <w:t xml:space="preserve">The first thought was simple and straight to the point. He really liked the design of the “about us” page. He suggested to have an option to click on each member and get a bit </w:t>
-      </w:r>
-      <w:r>
-        <w:rPr>
-          <w:rFonts w:cstheme="minorHAnsi"/>
-          <w:color w:val="000000"/>
-          <w:lang w:val="en-GB"/>
-        </w:rPr>
-        <w:lastRenderedPageBreak/>
-        <w:t xml:space="preserve">more information about each member. He also suggested to have an option to share the events with friends and see who is joining. He was confused about the purpose of the community at first. He doesn’t see what value it brings to the costumer and thinks we should focus on that more. He also suggested to add the social media to the contact. At the homepage he missed the information about what is meant with “get involved”, so he would like a small paragraph about it. He thinks the simpler, the better. </w:t>
+        <w:t xml:space="preserve">The first thought was simple and straight to the point. He really liked the design of the “about us” page. He suggested to have an option to click on each member and get a bit more information about each member. He also suggested to have an option to share the events with friends and see who is joining. He was confused about the purpose of the community at first. He doesn’t see what value it brings to the costumer and thinks we should focus on that more. He also suggested to add the social media to the contact. At the homepage he missed the information about what is meant with “get involved”, so he would like a small paragraph about it. He thinks the simpler, the better. </w:t>
       </w:r>
     </w:p>
     <w:p>
@@ -5773,7 +5840,6 @@
         <w:pStyle w:val="Kop1"/>
       </w:pPr>
       <w:r>
-        <w:lastRenderedPageBreak/>
         <w:t>Appendix:</w:t>
       </w:r>
     </w:p>
@@ -5892,7 +5958,7 @@
     </w:p>
     <w:p/>
     <w:sectPr>
-      <w:footerReference w:type="default" r:id="rId8"/>
+      <w:footerReference w:type="default" r:id="rId9"/>
       <w:pgSz w:w="11906" w:h="16838"/>
       <w:pgMar w:top="1440" w:right="1440" w:bottom="1440" w:left="1440" w:header="708" w:footer="708" w:gutter="0"/>
       <w:cols w:space="708"/>
@@ -7005,6 +7071,18 @@
     <w:uiPriority w:val="99"/>
     <w:rsid w:val="0079556C"/>
   </w:style>
+  <w:style w:type="character" w:styleId="Onopgelostemelding">
+    <w:name w:val="Unresolved Mention"/>
+    <w:basedOn w:val="Standaardalinea-lettertype"/>
+    <w:uiPriority w:val="99"/>
+    <w:semiHidden/>
+    <w:unhideWhenUsed/>
+    <w:rsid w:val="00851476"/>
+    <w:rPr>
+      <w:color w:val="605E5C"/>
+      <w:shd w:val="clear" w:color="auto" w:fill="E1DFDD"/>
+    </w:rPr>
+  </w:style>
 </w:styles>
 </file>
 

</xml_diff>